<commit_message>
Deployed bcc7ff9 with MkDocs version: 1.6.1
</commit_message>
<xml_diff>
--- a/assignments/MMG3320-Homework6-2025.docx
+++ b/assignments/MMG3320-Homework6-2025.docx
@@ -26,14 +26,6 @@
         </w:rPr>
         <w:t>3320</w:t>
       </w:r>
-      <w:r>
-        <w:rPr>
-          <w:rFonts w:ascii="Times New Roman" w:hAnsi="Times New Roman" w:cs="Times New Roman"/>
-          <w:b/>
-          <w:bCs/>
-        </w:rPr>
-        <w:t>/5320</w:t>
-      </w:r>
     </w:p>
     <w:p>
       <w:pPr>
@@ -115,7 +107,7 @@
           <w:b/>
           <w:bCs/>
         </w:rPr>
-        <w:t>2</w:t>
+        <w:t>5</w:t>
       </w:r>
       <w:r>
         <w:rPr>
@@ -189,7 +181,21 @@
           <w:rFonts w:ascii="Times New Roman" w:hAnsi="Times New Roman" w:cs="Times New Roman"/>
           <w:bCs/>
         </w:rPr>
-        <w:t>Font size: 12 pt</w:t>
+        <w:t xml:space="preserve">Please open a </w:t>
+      </w:r>
+      <w:r>
+        <w:rPr>
+          <w:rFonts w:ascii="Times New Roman" w:hAnsi="Times New Roman" w:cs="Times New Roman"/>
+          <w:b/>
+        </w:rPr>
+        <w:t xml:space="preserve">new </w:t>
+      </w:r>
+      <w:r>
+        <w:rPr>
+          <w:rFonts w:ascii="Times New Roman" w:hAnsi="Times New Roman" w:cs="Times New Roman"/>
+          <w:bCs/>
+        </w:rPr>
+        <w:t>Microsoft Word Document</w:t>
       </w:r>
     </w:p>
     <w:p>
@@ -209,7 +215,7 @@
           <w:rFonts w:ascii="Times New Roman" w:hAnsi="Times New Roman" w:cs="Times New Roman"/>
           <w:bCs/>
         </w:rPr>
-        <w:t xml:space="preserve">Font: Times New Roman or Ariel </w:t>
+        <w:t>Font size: 12 pt</w:t>
       </w:r>
     </w:p>
     <w:p>
@@ -229,14 +235,7 @@
           <w:rFonts w:ascii="Times New Roman" w:hAnsi="Times New Roman" w:cs="Times New Roman"/>
           <w:bCs/>
         </w:rPr>
-        <w:t xml:space="preserve">Line spacing: </w:t>
-      </w:r>
-      <w:r>
-        <w:rPr>
-          <w:rFonts w:ascii="Times New Roman" w:hAnsi="Times New Roman" w:cs="Times New Roman"/>
-          <w:bCs/>
-        </w:rPr>
-        <w:t xml:space="preserve">1.5 </w:t>
+        <w:t xml:space="preserve">Font: Times New Roman or Ariel </w:t>
       </w:r>
     </w:p>
     <w:p>
@@ -256,6 +255,33 @@
           <w:rFonts w:ascii="Times New Roman" w:hAnsi="Times New Roman" w:cs="Times New Roman"/>
           <w:bCs/>
         </w:rPr>
+        <w:t xml:space="preserve">Line spacing: </w:t>
+      </w:r>
+      <w:r>
+        <w:rPr>
+          <w:rFonts w:ascii="Times New Roman" w:hAnsi="Times New Roman" w:cs="Times New Roman"/>
+          <w:bCs/>
+        </w:rPr>
+        <w:t xml:space="preserve">1.5 </w:t>
+      </w:r>
+    </w:p>
+    <w:p>
+      <w:pPr>
+        <w:pStyle w:val="ListParagraph"/>
+        <w:numPr>
+          <w:ilvl w:val="0"/>
+          <w:numId w:val="3"/>
+        </w:numPr>
+        <w:rPr>
+          <w:rFonts w:ascii="Times New Roman" w:hAnsi="Times New Roman" w:cs="Times New Roman"/>
+          <w:bCs/>
+        </w:rPr>
+      </w:pPr>
+      <w:r>
+        <w:rPr>
+          <w:rFonts w:ascii="Times New Roman" w:hAnsi="Times New Roman" w:cs="Times New Roman"/>
+          <w:bCs/>
+        </w:rPr>
         <w:t xml:space="preserve">Length: </w:t>
       </w:r>
       <w:r>
@@ -465,7 +491,7 @@
           <w:b/>
           <w:color w:val="C00000"/>
         </w:rPr>
-        <w:t>7</w:t>
+        <w:t>6</w:t>
       </w:r>
       <w:r>
         <w:rPr>
@@ -551,13 +577,6 @@
           <w:rFonts w:ascii="Times New Roman" w:hAnsi="Times New Roman" w:cs="Times New Roman"/>
           <w:bCs/>
         </w:rPr>
-        <w:t xml:space="preserve">One file per group. </w:t>
-      </w:r>
-      <w:r>
-        <w:rPr>
-          <w:rFonts w:ascii="Times New Roman" w:hAnsi="Times New Roman" w:cs="Times New Roman"/>
-          <w:bCs/>
-        </w:rPr>
         <w:t>B</w:t>
       </w:r>
       <w:r>
@@ -697,7 +716,7 @@
         </w:rPr>
         <w:t xml:space="preserve">Please email </w:t>
       </w:r>
-      <w:hyperlink r:id="rId5" w:history="1">
+      <w:hyperlink r:id="rId7" w:history="1">
         <w:r>
           <w:rPr>
             <w:rStyle w:val="Hyperlink"/>
@@ -845,15 +864,6 @@
           <w:u w:val="single"/>
         </w:rPr>
       </w:pPr>
-    </w:p>
-    <w:p>
-      <w:pPr>
-        <w:rPr>
-          <w:rFonts w:ascii="Times New Roman" w:hAnsi="Times New Roman" w:cs="Times New Roman"/>
-          <w:b/>
-          <w:u w:val="single"/>
-        </w:rPr>
-      </w:pPr>
       <w:r>
         <w:rPr>
           <w:rFonts w:ascii="Times New Roman" w:hAnsi="Times New Roman" w:cs="Times New Roman"/>
@@ -1372,59 +1382,21 @@
       </w:pPr>
       <w:r>
         <w:rPr>
-          <w:rFonts w:ascii="Times New Roman" w:hAnsi="Times New Roman" w:cs="Times New Roman"/>
-          <w:bCs/>
-        </w:rPr>
-        <w:t xml:space="preserve">Are there any samples that are a cause for concern? </w:t>
-      </w:r>
-      <w:r>
-        <w:rPr>
-          <w:rFonts w:ascii="Times New Roman" w:hAnsi="Times New Roman" w:cs="Times New Roman"/>
-          <w:bCs/>
-        </w:rPr>
-        <w:t xml:space="preserve">If so, how would you </w:t>
-      </w:r>
-      <w:r>
-        <w:rPr>
-          <w:rFonts w:ascii="Times New Roman" w:hAnsi="Times New Roman" w:cs="Times New Roman"/>
-          <w:bCs/>
-        </w:rPr>
-        <w:t xml:space="preserve">address these issues in </w:t>
-      </w:r>
-      <w:r>
-        <w:rPr>
-          <w:rFonts w:ascii="Times New Roman" w:hAnsi="Times New Roman" w:cs="Times New Roman"/>
-          <w:bCs/>
-        </w:rPr>
-        <w:t xml:space="preserve">the downstream analysis? </w:t>
-      </w:r>
-    </w:p>
-    <w:p>
-      <w:pPr>
-        <w:rPr>
-          <w:rFonts w:ascii="Times New Roman" w:hAnsi="Times New Roman" w:cs="Times New Roman"/>
-          <w:bCs/>
-        </w:rPr>
-      </w:pPr>
-      <w:r>
-        <w:rPr>
-          <w:rFonts w:ascii="Times New Roman" w:hAnsi="Times New Roman" w:cs="Times New Roman"/>
-          <w:bCs/>
           <w:noProof/>
         </w:rPr>
         <mc:AlternateContent>
           <mc:Choice Requires="wps">
             <w:drawing>
-              <wp:anchor distT="0" distB="0" distL="114300" distR="114300" simplePos="0" relativeHeight="251659264" behindDoc="0" locked="0" layoutInCell="1" allowOverlap="1" wp14:anchorId="56CBC1DA" wp14:editId="3B344D03">
+              <wp:anchor distT="0" distB="0" distL="114300" distR="114300" simplePos="0" relativeHeight="251659264" behindDoc="0" locked="0" layoutInCell="1" allowOverlap="1" wp14:anchorId="56CBC1DA" wp14:editId="3E9DAE0F">
                 <wp:simplePos x="0" y="0"/>
                 <wp:positionH relativeFrom="column">
-                  <wp:posOffset>-139065</wp:posOffset>
+                  <wp:posOffset>-118110</wp:posOffset>
                 </wp:positionH>
                 <wp:positionV relativeFrom="paragraph">
-                  <wp:posOffset>187869</wp:posOffset>
+                  <wp:posOffset>435610</wp:posOffset>
                 </wp:positionV>
-                <wp:extent cx="6153785" cy="3884023"/>
-                <wp:effectExtent l="0" t="0" r="18415" b="15240"/>
+                <wp:extent cx="6153785" cy="3649133"/>
+                <wp:effectExtent l="0" t="0" r="18415" b="8890"/>
                 <wp:wrapNone/>
                 <wp:docPr id="1" name="Rectangle 1"/>
                 <wp:cNvGraphicFramePr/>
@@ -1435,7 +1407,7 @@
                       <wps:spPr>
                         <a:xfrm>
                           <a:off x="0" y="0"/>
-                          <a:ext cx="6153785" cy="3884023"/>
+                          <a:ext cx="6153785" cy="3649133"/>
                         </a:xfrm>
                         <a:prstGeom prst="rect">
                           <a:avLst/>
@@ -1480,7 +1452,7 @@
           </mc:Choice>
           <mc:Fallback>
             <w:pict>
-              <v:rect w14:anchorId="38815E5D" id="Rectangle 1" o:spid="_x0000_s1026" style="position:absolute;margin-left:-10.95pt;margin-top:14.8pt;width:484.55pt;height:305.85pt;z-index:251659264;visibility:visible;mso-wrap-style:square;mso-height-percent:0;mso-wrap-distance-left:9pt;mso-wrap-distance-top:0;mso-wrap-distance-right:9pt;mso-wrap-distance-bottom:0;mso-position-horizontal:absolute;mso-position-horizontal-relative:text;mso-position-vertical:absolute;mso-position-vertical-relative:text;mso-height-percent:0;mso-height-relative:margin;v-text-anchor:middle" o:gfxdata="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" fillcolor="#d9e2f3 [660]" strokecolor="#1f3763 [1604]" strokeweight="1pt"/>
+              <v:rect w14:anchorId="74FCA5A9" id="Rectangle 1" o:spid="_x0000_s1026" style="position:absolute;margin-left:-9.3pt;margin-top:34.3pt;width:484.55pt;height:287.35pt;z-index:251659264;visibility:visible;mso-wrap-style:square;mso-height-percent:0;mso-wrap-distance-left:9pt;mso-wrap-distance-top:0;mso-wrap-distance-right:9pt;mso-wrap-distance-bottom:0;mso-position-horizontal:absolute;mso-position-horizontal-relative:text;mso-position-vertical:absolute;mso-position-vertical-relative:text;mso-height-percent:0;mso-height-relative:margin;v-text-anchor:middle" o:gfxdata="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" fillcolor="#d9e2f3 [660]" strokecolor="#1f3763 [1604]" strokeweight="1pt"/>
             </w:pict>
           </mc:Fallback>
         </mc:AlternateContent>
@@ -1492,13 +1464,13 @@
         <mc:AlternateContent>
           <mc:Choice Requires="wps">
             <w:drawing>
-              <wp:anchor distT="0" distB="0" distL="114300" distR="114300" simplePos="0" relativeHeight="251661312" behindDoc="0" locked="0" layoutInCell="1" allowOverlap="1" wp14:anchorId="660E84D2" wp14:editId="13BCC046">
+              <wp:anchor distT="0" distB="0" distL="114300" distR="114300" simplePos="0" relativeHeight="251661312" behindDoc="0" locked="0" layoutInCell="1" allowOverlap="1" wp14:anchorId="660E84D2" wp14:editId="22DF01DC">
                 <wp:simplePos x="0" y="0"/>
                 <wp:positionH relativeFrom="column">
-                  <wp:posOffset>-34835</wp:posOffset>
+                  <wp:posOffset>-68157</wp:posOffset>
                 </wp:positionH>
                 <wp:positionV relativeFrom="paragraph">
-                  <wp:posOffset>249918</wp:posOffset>
+                  <wp:posOffset>433070</wp:posOffset>
                 </wp:positionV>
                 <wp:extent cx="6153785" cy="3683726"/>
                 <wp:effectExtent l="0" t="0" r="0" b="0"/>
@@ -1536,42 +1508,42 @@
                                 <w:rFonts w:ascii="Times New Roman" w:hAnsi="Times New Roman" w:cs="Times New Roman"/>
                                 <w:b/>
                               </w:rPr>
-                              <w:t xml:space="preserve">To aid in writing </w:t>
+                              <w:t xml:space="preserve">To aid in writing your analysis report, you </w:t>
                             </w:r>
                             <w:r>
                               <w:rPr>
                                 <w:rFonts w:ascii="Times New Roman" w:hAnsi="Times New Roman" w:cs="Times New Roman"/>
                                 <w:b/>
                               </w:rPr>
-                              <w:t>your full analysis</w:t>
+                              <w:t>begin by</w:t>
                             </w:r>
                             <w:r>
                               <w:rPr>
                                 <w:rFonts w:ascii="Times New Roman" w:hAnsi="Times New Roman" w:cs="Times New Roman"/>
                                 <w:b/>
                               </w:rPr>
-                              <w:t xml:space="preserve"> report</w:t>
+                              <w:t xml:space="preserve"> </w:t>
                             </w:r>
                             <w:r>
                               <w:rPr>
                                 <w:rFonts w:ascii="Times New Roman" w:hAnsi="Times New Roman" w:cs="Times New Roman"/>
                                 <w:b/>
                               </w:rPr>
-                              <w:t xml:space="preserve">, </w:t>
+                              <w:t>answer</w:t>
                             </w:r>
                             <w:r>
                               <w:rPr>
                                 <w:rFonts w:ascii="Times New Roman" w:hAnsi="Times New Roman" w:cs="Times New Roman"/>
                                 <w:b/>
                               </w:rPr>
-                              <w:t xml:space="preserve">you can </w:t>
+                              <w:t>ing</w:t>
                             </w:r>
                             <w:r>
                               <w:rPr>
                                 <w:rFonts w:ascii="Times New Roman" w:hAnsi="Times New Roman" w:cs="Times New Roman"/>
                                 <w:b/>
                               </w:rPr>
-                              <w:t>start by answering these questions:</w:t>
+                              <w:t xml:space="preserve"> these questions:</w:t>
                             </w:r>
                           </w:p>
                           <w:p>
@@ -1779,6 +1751,25 @@
                           </w:p>
                           <w:p>
                             <w:pPr>
+                              <w:pStyle w:val="ListParagraph"/>
+                              <w:numPr>
+                                <w:ilvl w:val="0"/>
+                                <w:numId w:val="12"/>
+                              </w:numPr>
+                              <w:spacing w:line="360" w:lineRule="auto"/>
+                              <w:rPr>
+                                <w:rFonts w:ascii="Times New Roman" w:hAnsi="Times New Roman" w:cs="Times New Roman"/>
+                              </w:rPr>
+                            </w:pPr>
+                            <w:r>
+                              <w:rPr>
+                                <w:rFonts w:ascii="Times New Roman" w:hAnsi="Times New Roman" w:cs="Times New Roman"/>
+                              </w:rPr>
+                              <w:t xml:space="preserve">What will be your next steps to address any concerns? </w:t>
+                            </w:r>
+                          </w:p>
+                          <w:p>
+                            <w:pPr>
                               <w:spacing w:line="360" w:lineRule="auto"/>
                               <w:rPr>
                                 <w:rFonts w:ascii="Times New Roman" w:hAnsi="Times New Roman" w:cs="Times New Roman"/>
@@ -1817,7 +1808,7 @@
                 <v:stroke joinstyle="miter"/>
                 <v:path gradientshapeok="t" o:connecttype="rect"/>
               </v:shapetype>
-              <v:shape id="Text Box 2" o:spid="_x0000_s1026" type="#_x0000_t202" style="position:absolute;margin-left:-2.75pt;margin-top:19.7pt;width:484.55pt;height:290.05pt;z-index:251661312;visibility:visible;mso-wrap-style:square;mso-width-percent:0;mso-height-percent:0;mso-wrap-distance-left:9pt;mso-wrap-distance-top:0;mso-wrap-distance-right:9pt;mso-wrap-distance-bottom:0;mso-position-horizontal:absolute;mso-position-horizontal-relative:text;mso-position-vertical:absolute;mso-position-vertical-relative:text;mso-width-percent:0;mso-height-percent:0;mso-width-relative:margin;mso-height-relative:margin;v-text-anchor:top" o:gfxdata="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" filled="f" stroked="f" strokeweight=".5pt">
+              <v:shape id="Text Box 2" o:spid="_x0000_s1026" type="#_x0000_t202" style="position:absolute;left:0;text-align:left;margin-left:-5.35pt;margin-top:34.1pt;width:484.55pt;height:290.05pt;z-index:251661312;visibility:visible;mso-wrap-style:square;mso-width-percent:0;mso-height-percent:0;mso-wrap-distance-left:9pt;mso-wrap-distance-top:0;mso-wrap-distance-right:9pt;mso-wrap-distance-bottom:0;mso-position-horizontal:absolute;mso-position-horizontal-relative:text;mso-position-vertical:absolute;mso-position-vertical-relative:text;mso-width-percent:0;mso-height-percent:0;mso-width-relative:margin;mso-height-relative:margin;v-text-anchor:top" o:gfxdata="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" filled="f" stroked="f" strokeweight=".5pt">
                 <v:textbox>
                   <w:txbxContent>
                     <w:p>
@@ -1832,42 +1823,42 @@
                           <w:rFonts w:ascii="Times New Roman" w:hAnsi="Times New Roman" w:cs="Times New Roman"/>
                           <w:b/>
                         </w:rPr>
-                        <w:t xml:space="preserve">To aid in writing </w:t>
+                        <w:t xml:space="preserve">To aid in writing your analysis report, you </w:t>
                       </w:r>
                       <w:r>
                         <w:rPr>
                           <w:rFonts w:ascii="Times New Roman" w:hAnsi="Times New Roman" w:cs="Times New Roman"/>
                           <w:b/>
                         </w:rPr>
-                        <w:t>your full analysis</w:t>
+                        <w:t>begin by</w:t>
                       </w:r>
                       <w:r>
                         <w:rPr>
                           <w:rFonts w:ascii="Times New Roman" w:hAnsi="Times New Roman" w:cs="Times New Roman"/>
                           <w:b/>
                         </w:rPr>
-                        <w:t xml:space="preserve"> report</w:t>
+                        <w:t xml:space="preserve"> </w:t>
                       </w:r>
                       <w:r>
                         <w:rPr>
                           <w:rFonts w:ascii="Times New Roman" w:hAnsi="Times New Roman" w:cs="Times New Roman"/>
                           <w:b/>
                         </w:rPr>
-                        <w:t xml:space="preserve">, </w:t>
+                        <w:t>answer</w:t>
                       </w:r>
                       <w:r>
                         <w:rPr>
                           <w:rFonts w:ascii="Times New Roman" w:hAnsi="Times New Roman" w:cs="Times New Roman"/>
                           <w:b/>
                         </w:rPr>
-                        <w:t xml:space="preserve">you can </w:t>
+                        <w:t>ing</w:t>
                       </w:r>
                       <w:r>
                         <w:rPr>
                           <w:rFonts w:ascii="Times New Roman" w:hAnsi="Times New Roman" w:cs="Times New Roman"/>
                           <w:b/>
                         </w:rPr>
-                        <w:t>start by answering these questions:</w:t>
+                        <w:t xml:space="preserve"> these questions:</w:t>
                       </w:r>
                     </w:p>
                     <w:p>
@@ -2075,6 +2066,25 @@
                     </w:p>
                     <w:p>
                       <w:pPr>
+                        <w:pStyle w:val="ListParagraph"/>
+                        <w:numPr>
+                          <w:ilvl w:val="0"/>
+                          <w:numId w:val="12"/>
+                        </w:numPr>
+                        <w:spacing w:line="360" w:lineRule="auto"/>
+                        <w:rPr>
+                          <w:rFonts w:ascii="Times New Roman" w:hAnsi="Times New Roman" w:cs="Times New Roman"/>
+                        </w:rPr>
+                      </w:pPr>
+                      <w:r>
+                        <w:rPr>
+                          <w:rFonts w:ascii="Times New Roman" w:hAnsi="Times New Roman" w:cs="Times New Roman"/>
+                        </w:rPr>
+                        <w:t xml:space="preserve">What will be your next steps to address any concerns? </w:t>
+                      </w:r>
+                    </w:p>
+                    <w:p>
+                      <w:pPr>
                         <w:spacing w:line="360" w:lineRule="auto"/>
                         <w:rPr>
                           <w:rFonts w:ascii="Times New Roman" w:hAnsi="Times New Roman" w:cs="Times New Roman"/>
@@ -2095,6 +2105,332 @@
           </mc:Fallback>
         </mc:AlternateContent>
       </w:r>
+      <w:r>
+        <w:rPr>
+          <w:rFonts w:ascii="Times New Roman" w:hAnsi="Times New Roman" w:cs="Times New Roman"/>
+          <w:bCs/>
+        </w:rPr>
+        <w:t xml:space="preserve">Are there any samples that are a cause for concern? </w:t>
+      </w:r>
+      <w:r>
+        <w:rPr>
+          <w:rFonts w:ascii="Times New Roman" w:hAnsi="Times New Roman" w:cs="Times New Roman"/>
+          <w:bCs/>
+        </w:rPr>
+        <w:t xml:space="preserve">If so, how would you </w:t>
+      </w:r>
+      <w:r>
+        <w:rPr>
+          <w:rFonts w:ascii="Times New Roman" w:hAnsi="Times New Roman" w:cs="Times New Roman"/>
+          <w:bCs/>
+        </w:rPr>
+        <w:t xml:space="preserve">address these issues in </w:t>
+      </w:r>
+      <w:r>
+        <w:rPr>
+          <w:rFonts w:ascii="Times New Roman" w:hAnsi="Times New Roman" w:cs="Times New Roman"/>
+          <w:bCs/>
+        </w:rPr>
+        <w:t xml:space="preserve">the downstream analysis? </w:t>
+      </w:r>
+    </w:p>
+    <w:p>
+      <w:pPr>
+        <w:ind w:left="720"/>
+        <w:rPr>
+          <w:rFonts w:ascii="Times New Roman" w:hAnsi="Times New Roman" w:cs="Times New Roman"/>
+          <w:bCs/>
+        </w:rPr>
+      </w:pPr>
+    </w:p>
+    <w:p>
+      <w:pPr>
+        <w:rPr>
+          <w:rFonts w:ascii="Times New Roman" w:hAnsi="Times New Roman" w:cs="Times New Roman"/>
+          <w:b/>
+        </w:rPr>
+      </w:pPr>
+      <w:r>
+        <w:rPr>
+          <w:rFonts w:ascii="Times New Roman" w:hAnsi="Times New Roman" w:cs="Times New Roman"/>
+          <w:b/>
+        </w:rPr>
+        <w:lastRenderedPageBreak/>
+        <w:t xml:space="preserve">PART </w:t>
+      </w:r>
+      <w:r>
+        <w:rPr>
+          <w:rFonts w:ascii="Times New Roman" w:hAnsi="Times New Roman" w:cs="Times New Roman"/>
+          <w:b/>
+        </w:rPr>
+        <w:t>C</w:t>
+      </w:r>
+      <w:r>
+        <w:rPr>
+          <w:rFonts w:ascii="Times New Roman" w:hAnsi="Times New Roman" w:cs="Times New Roman"/>
+          <w:b/>
+        </w:rPr>
+        <w:t xml:space="preserve"> (</w:t>
+      </w:r>
+      <w:r>
+        <w:rPr>
+          <w:rFonts w:ascii="Times New Roman" w:hAnsi="Times New Roman" w:cs="Times New Roman"/>
+          <w:b/>
+        </w:rPr>
+        <w:t>3</w:t>
+      </w:r>
+      <w:r>
+        <w:rPr>
+          <w:rFonts w:ascii="Times New Roman" w:hAnsi="Times New Roman" w:cs="Times New Roman"/>
+          <w:b/>
+        </w:rPr>
+        <w:t xml:space="preserve">0 points): </w:t>
+      </w:r>
+      <w:r>
+        <w:rPr>
+          <w:rFonts w:ascii="Times New Roman" w:hAnsi="Times New Roman" w:cs="Times New Roman"/>
+          <w:b/>
+        </w:rPr>
+        <w:t>Trimming &amp; Filtering Class Exercises (L10)</w:t>
+      </w:r>
+    </w:p>
+    <w:p>
+      <w:pPr>
+        <w:rPr>
+          <w:rFonts w:ascii="Times New Roman" w:hAnsi="Times New Roman" w:cs="Times New Roman"/>
+          <w:b/>
+        </w:rPr>
+      </w:pPr>
+    </w:p>
+    <w:p>
+      <w:pPr>
+        <w:rPr>
+          <w:rFonts w:ascii="Times New Roman" w:hAnsi="Times New Roman" w:cs="Times New Roman"/>
+          <w:bCs/>
+        </w:rPr>
+      </w:pPr>
+      <w:r>
+        <w:rPr>
+          <w:rFonts w:ascii="Times New Roman" w:hAnsi="Times New Roman" w:cs="Times New Roman"/>
+          <w:b/>
+        </w:rPr>
+        <w:t xml:space="preserve">Class Exercise #1: </w:t>
+      </w:r>
+      <w:r>
+        <w:rPr>
+          <w:rFonts w:ascii="Times New Roman" w:hAnsi="Times New Roman" w:cs="Times New Roman"/>
+          <w:bCs/>
+        </w:rPr>
+        <w:t>Following the prompt for `</w:t>
+      </w:r>
+      <w:proofErr w:type="spellStart"/>
+      <w:r>
+        <w:rPr>
+          <w:rFonts w:ascii="Times New Roman" w:hAnsi="Times New Roman" w:cs="Times New Roman"/>
+          <w:bCs/>
+        </w:rPr>
+        <w:t>trimmomatic_exercise</w:t>
+      </w:r>
+      <w:proofErr w:type="spellEnd"/>
+      <w:r>
+        <w:rPr>
+          <w:rFonts w:ascii="Times New Roman" w:hAnsi="Times New Roman" w:cs="Times New Roman"/>
+          <w:bCs/>
+        </w:rPr>
+        <w:t xml:space="preserve">` </w:t>
+      </w:r>
+      <w:r>
+        <w:rPr>
+          <w:rFonts w:ascii="Times New Roman" w:hAnsi="Times New Roman" w:cs="Times New Roman"/>
+          <w:bCs/>
+        </w:rPr>
+        <w:t xml:space="preserve">and </w:t>
+      </w:r>
+      <w:r>
+        <w:rPr>
+          <w:rFonts w:ascii="Times New Roman" w:hAnsi="Times New Roman" w:cs="Times New Roman"/>
+          <w:bCs/>
+        </w:rPr>
+        <w:t>answer the following questions</w:t>
+      </w:r>
+      <w:r>
+        <w:rPr>
+          <w:rFonts w:ascii="Times New Roman" w:hAnsi="Times New Roman" w:cs="Times New Roman"/>
+          <w:bCs/>
+        </w:rPr>
+        <w:t xml:space="preserve">. </w:t>
+      </w:r>
+    </w:p>
+    <w:p>
+      <w:pPr>
+        <w:pStyle w:val="NormalWeb"/>
+      </w:pPr>
+      <w:r>
+        <w:t xml:space="preserve">1) How many reads were trimmed in </w:t>
+      </w:r>
+      <w:r>
+        <w:rPr>
+          <w:rStyle w:val="HTMLCode"/>
+        </w:rPr>
+        <w:t>SRR2589044_1</w:t>
+      </w:r>
+      <w:r>
+        <w:t xml:space="preserve"> and </w:t>
+      </w:r>
+      <w:r>
+        <w:rPr>
+          <w:rStyle w:val="HTMLCode"/>
+        </w:rPr>
+        <w:t>SRR2589044_2</w:t>
+      </w:r>
+      <w:r>
+        <w:t xml:space="preserve">, respectively. State which files were used to answer this question. </w:t>
+      </w:r>
+    </w:p>
+    <w:p>
+      <w:pPr>
+        <w:pStyle w:val="NormalWeb"/>
+      </w:pPr>
+      <w:r>
+        <w:t xml:space="preserve">2) Did the per base sequence quality improve after trimming? If so, at which positions was the biggest improvement? </w:t>
+      </w:r>
+    </w:p>
+    <w:p>
+      <w:pPr>
+        <w:pStyle w:val="NormalWeb"/>
+      </w:pPr>
+      <w:r>
+        <w:t xml:space="preserve">3) Was adapter content reduced or eliminated after trimming? In your answer, please state the name of the adapter that was altered. </w:t>
+      </w:r>
+    </w:p>
+    <w:p>
+      <w:pPr>
+        <w:rPr>
+          <w:rFonts w:ascii="Times New Roman" w:hAnsi="Times New Roman" w:cs="Times New Roman"/>
+          <w:b/>
+        </w:rPr>
+      </w:pPr>
+    </w:p>
+    <w:p>
+      <w:pPr>
+        <w:rPr>
+          <w:rFonts w:ascii="Times New Roman" w:hAnsi="Times New Roman" w:cs="Times New Roman"/>
+          <w:bCs/>
+        </w:rPr>
+      </w:pPr>
+      <w:r>
+        <w:rPr>
+          <w:rFonts w:ascii="Times New Roman" w:hAnsi="Times New Roman" w:cs="Times New Roman"/>
+          <w:b/>
+        </w:rPr>
+        <w:t>Class Exercise #</w:t>
+      </w:r>
+      <w:r>
+        <w:rPr>
+          <w:rFonts w:ascii="Times New Roman" w:hAnsi="Times New Roman" w:cs="Times New Roman"/>
+          <w:b/>
+        </w:rPr>
+        <w:t>2</w:t>
+      </w:r>
+      <w:r>
+        <w:rPr>
+          <w:rFonts w:ascii="Times New Roman" w:hAnsi="Times New Roman" w:cs="Times New Roman"/>
+          <w:b/>
+        </w:rPr>
+        <w:t xml:space="preserve">: </w:t>
+      </w:r>
+      <w:r>
+        <w:rPr>
+          <w:rFonts w:ascii="Times New Roman" w:hAnsi="Times New Roman" w:cs="Times New Roman"/>
+          <w:bCs/>
+        </w:rPr>
+        <w:t>Following the prompt for `</w:t>
+      </w:r>
+      <w:proofErr w:type="spellStart"/>
+      <w:r>
+        <w:rPr>
+          <w:rFonts w:ascii="Times New Roman" w:hAnsi="Times New Roman" w:cs="Times New Roman"/>
+          <w:bCs/>
+        </w:rPr>
+        <w:t>trim_galore_exercise</w:t>
+      </w:r>
+      <w:proofErr w:type="spellEnd"/>
+      <w:r>
+        <w:rPr>
+          <w:rFonts w:ascii="Times New Roman" w:hAnsi="Times New Roman" w:cs="Times New Roman"/>
+          <w:bCs/>
+        </w:rPr>
+        <w:t xml:space="preserve">` </w:t>
+      </w:r>
+      <w:r>
+        <w:rPr>
+          <w:rFonts w:ascii="Times New Roman" w:hAnsi="Times New Roman" w:cs="Times New Roman"/>
+          <w:bCs/>
+        </w:rPr>
+        <w:t xml:space="preserve">and </w:t>
+      </w:r>
+      <w:r>
+        <w:rPr>
+          <w:rFonts w:ascii="Times New Roman" w:hAnsi="Times New Roman" w:cs="Times New Roman"/>
+          <w:bCs/>
+        </w:rPr>
+        <w:t>answer the following questions</w:t>
+      </w:r>
+      <w:r>
+        <w:rPr>
+          <w:rFonts w:ascii="Times New Roman" w:hAnsi="Times New Roman" w:cs="Times New Roman"/>
+          <w:bCs/>
+        </w:rPr>
+        <w:t xml:space="preserve">. </w:t>
+      </w:r>
+    </w:p>
+    <w:p>
+      <w:pPr>
+        <w:rPr>
+          <w:rFonts w:ascii="Times New Roman" w:hAnsi="Times New Roman" w:cs="Times New Roman"/>
+          <w:bCs/>
+        </w:rPr>
+      </w:pPr>
+    </w:p>
+    <w:p>
+      <w:pPr>
+        <w:pStyle w:val="NormalWeb"/>
+      </w:pPr>
+      <w:r>
+        <w:t xml:space="preserve">1) Comparing the FASTQC reports before and after trimming, report how the sequence length changes. </w:t>
+      </w:r>
+    </w:p>
+    <w:p>
+      <w:pPr>
+        <w:pStyle w:val="NormalWeb"/>
+      </w:pPr>
+      <w:r>
+        <w:t xml:space="preserve">2) Which </w:t>
+      </w:r>
+      <w:proofErr w:type="spellStart"/>
+      <w:r>
+        <w:t>FastQC</w:t>
+      </w:r>
+      <w:proofErr w:type="spellEnd"/>
+      <w:r>
+        <w:t xml:space="preserve"> modules showed the most improvement after trimming? Be sure to report which adapter was reduced/eliminated after trimming. </w:t>
+      </w:r>
+    </w:p>
+    <w:p>
+      <w:pPr>
+        <w:pStyle w:val="NormalWeb"/>
+      </w:pPr>
+      <w:r>
+        <w:t xml:space="preserve">3) If you examine the Overrepresented Sequences table, do any contaminants remain? </w:t>
+      </w:r>
+    </w:p>
+    <w:p>
+      <w:pPr>
+        <w:rPr>
+          <w:rFonts w:ascii="Times New Roman" w:hAnsi="Times New Roman" w:cs="Times New Roman"/>
+          <w:bCs/>
+        </w:rPr>
+      </w:pPr>
     </w:p>
     <w:sectPr>
       <w:pgSz w:w="12240" w:h="15840"/>
@@ -2106,6 +2442,44 @@
 </w:document>
 </file>
 
+<file path=word/endnotes.xml><?xml version="1.0" encoding="utf-8"?>
+<w:endnotes xmlns:wpc="http://schemas.microsoft.com/office/word/2010/wordprocessingCanvas" xmlns:cx="http://schemas.microsoft.com/office/drawing/2014/chartex" xmlns:cx1="http://schemas.microsoft.com/office/drawing/2015/9/8/chartex" xmlns:cx2="http://schemas.microsoft.com/office/drawing/2015/10/21/chartex" xmlns:cx3="http://schemas.microsoft.com/office/drawing/2016/5/9/chartex" xmlns:cx4="http://schemas.microsoft.com/office/drawing/2016/5/10/chartex" xmlns:cx5="http://schemas.microsoft.com/office/drawing/2016/5/11/chartex" xmlns:cx6="http://schemas.microsoft.com/office/drawing/2016/5/12/chartex" xmlns:cx7="http://schemas.microsoft.com/office/drawing/2016/5/13/chartex" xmlns:cx8="http://schemas.microsoft.com/office/drawing/2016/5/14/chartex" xmlns:mc="http://schemas.openxmlformats.org/markup-compatibility/2006" xmlns:aink="http://schemas.microsoft.com/office/drawing/2016/ink" xmlns:am3d="http://schemas.microsoft.com/office/drawing/2017/model3d" xmlns:o="urn:schemas-microsoft-com:office:office" xmlns:oel="http://schemas.microsoft.com/office/2019/extlst" xmlns:r="http://schemas.openxmlformats.org/officeDocument/2006/relationships" xmlns:m="http://schemas.openxmlformats.org/officeDocument/2006/math" xmlns:v="urn:schemas-microsoft-com:vml" xmlns:wp14="http://schemas.microsoft.com/office/word/2010/wordprocessingDrawing" xmlns:wp="http://schemas.openxmlformats.org/drawingml/2006/wordprocessingDrawing" xmlns:w10="urn:schemas-microsoft-com:office:word" xmlns:w="http://schemas.openxmlformats.org/wordprocessingml/2006/main" xmlns:w14="http://schemas.microsoft.com/office/word/2010/wordml" xmlns:w15="http://schemas.microsoft.com/office/word/2012/wordml" xmlns:w16cex="http://schemas.microsoft.com/office/word/2018/wordml/cex" xmlns:w16cid="http://schemas.microsoft.com/office/word/2016/wordml/cid" xmlns:w16="http://schemas.microsoft.com/office/word/2018/wordml" xmlns:w16du="http://schemas.microsoft.com/office/word/2023/wordml/word16du" xmlns:w16sdtdh="http://schemas.microsoft.com/office/word/2020/wordml/sdtdatahash" xmlns:w16sdtfl="http://schemas.microsoft.com/office/word/2024/wordml/sdtformatlock" xmlns:w16se="http://schemas.microsoft.com/office/word/2015/wordml/symex" xmlns:wpg="http://schemas.microsoft.com/office/word/2010/wordprocessingGroup" xmlns:wpi="http://schemas.microsoft.com/office/word/2010/wordprocessingInk" xmlns:wne="http://schemas.microsoft.com/office/word/2006/wordml" xmlns:wps="http://schemas.microsoft.com/office/word/2010/wordprocessingShape" mc:Ignorable="w14 w15 w16se w16cid w16 w16cex w16sdtdh w16sdtfl w16du wp14">
+  <w:endnote w:type="separator" w:id="-1">
+    <w:p>
+      <w:r>
+        <w:separator/>
+      </w:r>
+    </w:p>
+  </w:endnote>
+  <w:endnote w:type="continuationSeparator" w:id="0">
+    <w:p>
+      <w:r>
+        <w:continuationSeparator/>
+      </w:r>
+    </w:p>
+  </w:endnote>
+</w:endnotes>
+</file>
+
+<file path=word/footnotes.xml><?xml version="1.0" encoding="utf-8"?>
+<w:footnotes xmlns:wpc="http://schemas.microsoft.com/office/word/2010/wordprocessingCanvas" xmlns:cx="http://schemas.microsoft.com/office/drawing/2014/chartex" xmlns:cx1="http://schemas.microsoft.com/office/drawing/2015/9/8/chartex" xmlns:cx2="http://schemas.microsoft.com/office/drawing/2015/10/21/chartex" xmlns:cx3="http://schemas.microsoft.com/office/drawing/2016/5/9/chartex" xmlns:cx4="http://schemas.microsoft.com/office/drawing/2016/5/10/chartex" xmlns:cx5="http://schemas.microsoft.com/office/drawing/2016/5/11/chartex" xmlns:cx6="http://schemas.microsoft.com/office/drawing/2016/5/12/chartex" xmlns:cx7="http://schemas.microsoft.com/office/drawing/2016/5/13/chartex" xmlns:cx8="http://schemas.microsoft.com/office/drawing/2016/5/14/chartex" xmlns:mc="http://schemas.openxmlformats.org/markup-compatibility/2006" xmlns:aink="http://schemas.microsoft.com/office/drawing/2016/ink" xmlns:am3d="http://schemas.microsoft.com/office/drawing/2017/model3d" xmlns:o="urn:schemas-microsoft-com:office:office" xmlns:oel="http://schemas.microsoft.com/office/2019/extlst" xmlns:r="http://schemas.openxmlformats.org/officeDocument/2006/relationships" xmlns:m="http://schemas.openxmlformats.org/officeDocument/2006/math" xmlns:v="urn:schemas-microsoft-com:vml" xmlns:wp14="http://schemas.microsoft.com/office/word/2010/wordprocessingDrawing" xmlns:wp="http://schemas.openxmlformats.org/drawingml/2006/wordprocessingDrawing" xmlns:w10="urn:schemas-microsoft-com:office:word" xmlns:w="http://schemas.openxmlformats.org/wordprocessingml/2006/main" xmlns:w14="http://schemas.microsoft.com/office/word/2010/wordml" xmlns:w15="http://schemas.microsoft.com/office/word/2012/wordml" xmlns:w16cex="http://schemas.microsoft.com/office/word/2018/wordml/cex" xmlns:w16cid="http://schemas.microsoft.com/office/word/2016/wordml/cid" xmlns:w16="http://schemas.microsoft.com/office/word/2018/wordml" xmlns:w16du="http://schemas.microsoft.com/office/word/2023/wordml/word16du" xmlns:w16sdtdh="http://schemas.microsoft.com/office/word/2020/wordml/sdtdatahash" xmlns:w16sdtfl="http://schemas.microsoft.com/office/word/2024/wordml/sdtformatlock" xmlns:w16se="http://schemas.microsoft.com/office/word/2015/wordml/symex" xmlns:wpg="http://schemas.microsoft.com/office/word/2010/wordprocessingGroup" xmlns:wpi="http://schemas.microsoft.com/office/word/2010/wordprocessingInk" xmlns:wne="http://schemas.microsoft.com/office/word/2006/wordml" xmlns:wps="http://schemas.microsoft.com/office/word/2010/wordprocessingShape" mc:Ignorable="w14 w15 w16se w16cid w16 w16cex w16sdtdh w16sdtfl w16du wp14">
+  <w:footnote w:type="separator" w:id="-1">
+    <w:p>
+      <w:r>
+        <w:separator/>
+      </w:r>
+    </w:p>
+  </w:footnote>
+  <w:footnote w:type="continuationSeparator" w:id="0">
+    <w:p>
+      <w:r>
+        <w:continuationSeparator/>
+      </w:r>
+    </w:p>
+  </w:footnote>
+</w:footnotes>
+</file>
+
 <file path=word/numbering.xml><?xml version="1.0" encoding="utf-8"?>
 <w:numbering xmlns:wpc="http://schemas.microsoft.com/office/word/2010/wordprocessingCanvas" xmlns:cx="http://schemas.microsoft.com/office/drawing/2014/chartex" xmlns:cx1="http://schemas.microsoft.com/office/drawing/2015/9/8/chartex" xmlns:cx2="http://schemas.microsoft.com/office/drawing/2015/10/21/chartex" xmlns:cx3="http://schemas.microsoft.com/office/drawing/2016/5/9/chartex" xmlns:cx4="http://schemas.microsoft.com/office/drawing/2016/5/10/chartex" xmlns:cx5="http://schemas.microsoft.com/office/drawing/2016/5/11/chartex" xmlns:cx6="http://schemas.microsoft.com/office/drawing/2016/5/12/chartex" xmlns:cx7="http://schemas.microsoft.com/office/drawing/2016/5/13/chartex" xmlns:cx8="http://schemas.microsoft.com/office/drawing/2016/5/14/chartex" xmlns:mc="http://schemas.openxmlformats.org/markup-compatibility/2006" xmlns:aink="http://schemas.microsoft.com/office/drawing/2016/ink" xmlns:am3d="http://schemas.microsoft.com/office/drawing/2017/model3d" xmlns:o="urn:schemas-microsoft-com:office:office" xmlns:oel="http://schemas.microsoft.com/office/2019/extlst" xmlns:r="http://schemas.openxmlformats.org/officeDocument/2006/relationships" xmlns:m="http://schemas.openxmlformats.org/officeDocument/2006/math" xmlns:v="urn:schemas-microsoft-com:vml" xmlns:wp14="http://schemas.microsoft.com/office/word/2010/wordprocessingDrawing" xmlns:wp="http://schemas.openxmlformats.org/drawingml/2006/wordprocessingDrawing" xmlns:w10="urn:schemas-microsoft-com:office:word" xmlns:w="http://schemas.openxmlformats.org/wordprocessingml/2006/main" xmlns:w14="http://schemas.microsoft.com/office/word/2010/wordml" xmlns:w15="http://schemas.microsoft.com/office/word/2012/wordml" xmlns:w16cex="http://schemas.microsoft.com/office/word/2018/wordml/cex" xmlns:w16cid="http://schemas.microsoft.com/office/word/2016/wordml/cid" xmlns:w16="http://schemas.microsoft.com/office/word/2018/wordml" xmlns:w16du="http://schemas.microsoft.com/office/word/2023/wordml/word16du" xmlns:w16sdtdh="http://schemas.microsoft.com/office/word/2020/wordml/sdtdatahash" xmlns:w16sdtfl="http://schemas.microsoft.com/office/word/2024/wordml/sdtformatlock" xmlns:w16se="http://schemas.microsoft.com/office/word/2015/wordml/symex" xmlns:wpg="http://schemas.microsoft.com/office/word/2010/wordprocessingGroup" xmlns:wpi="http://schemas.microsoft.com/office/word/2010/wordprocessingInk" xmlns:wne="http://schemas.microsoft.com/office/word/2006/wordml" xmlns:wps="http://schemas.microsoft.com/office/word/2010/wordprocessingShape" mc:Ignorable="w14 w15 w16se w16cid w16 w16cex w16sdtdh w16sdtfl w16du wp14">
   <w:abstractNum w:abstractNumId="0" w15:restartNumberingAfterBreak="0">
@@ -2522,7 +2896,7 @@
   <w:abstractNum w:abstractNumId="3" w15:restartNumberingAfterBreak="0">
     <w:nsid w:val="16E61852"/>
     <w:multiLevelType w:val="hybridMultilevel"/>
-    <w:tmpl w:val="8C7866A8"/>
+    <w:tmpl w:val="E726427E"/>
     <w:lvl w:ilvl="0" w:tplc="04090001">
       <w:start w:val="1"/>
       <w:numFmt w:val="bullet"/>
@@ -4200,6 +4574,61 @@
       <w:bCs/>
     </w:rPr>
   </w:style>
+  <w:style w:type="paragraph" w:styleId="Header">
+    <w:name w:val="header"/>
+    <w:basedOn w:val="Normal"/>
+    <w:link w:val="HeaderChar"/>
+    <w:uiPriority w:val="99"/>
+    <w:unhideWhenUsed/>
+    <w:rsid w:val="007D5827"/>
+    <w:pPr>
+      <w:tabs>
+        <w:tab w:val="center" w:pos="4680"/>
+        <w:tab w:val="right" w:pos="9360"/>
+      </w:tabs>
+    </w:pPr>
+  </w:style>
+  <w:style w:type="character" w:customStyle="1" w:styleId="HeaderChar">
+    <w:name w:val="Header Char"/>
+    <w:basedOn w:val="DefaultParagraphFont"/>
+    <w:link w:val="Header"/>
+    <w:uiPriority w:val="99"/>
+    <w:rsid w:val="007D5827"/>
+  </w:style>
+  <w:style w:type="paragraph" w:styleId="Footer">
+    <w:name w:val="footer"/>
+    <w:basedOn w:val="Normal"/>
+    <w:link w:val="FooterChar"/>
+    <w:uiPriority w:val="99"/>
+    <w:unhideWhenUsed/>
+    <w:rsid w:val="007D5827"/>
+    <w:pPr>
+      <w:tabs>
+        <w:tab w:val="center" w:pos="4680"/>
+        <w:tab w:val="right" w:pos="9360"/>
+      </w:tabs>
+    </w:pPr>
+  </w:style>
+  <w:style w:type="character" w:customStyle="1" w:styleId="FooterChar">
+    <w:name w:val="Footer Char"/>
+    <w:basedOn w:val="DefaultParagraphFont"/>
+    <w:link w:val="Footer"/>
+    <w:uiPriority w:val="99"/>
+    <w:rsid w:val="007D5827"/>
+  </w:style>
+  <w:style w:type="character" w:styleId="HTMLCode">
+    <w:name w:val="HTML Code"/>
+    <w:basedOn w:val="DefaultParagraphFont"/>
+    <w:uiPriority w:val="99"/>
+    <w:semiHidden/>
+    <w:unhideWhenUsed/>
+    <w:rsid w:val="007D5827"/>
+    <w:rPr>
+      <w:rFonts w:ascii="Courier New" w:eastAsia="Times New Roman" w:hAnsi="Courier New" w:cs="Courier New"/>
+      <w:sz w:val="20"/>
+      <w:szCs w:val="20"/>
+    </w:rPr>
+  </w:style>
 </w:styles>
 </file>
 

</xml_diff>

<commit_message>
Deployed b083454 with MkDocs version: 1.6.1
</commit_message>
<xml_diff>
--- a/assignments/MMG3320-Homework6-2025.docx
+++ b/assignments/MMG3320-Homework6-2025.docx
@@ -608,7 +608,21 @@
           <w:rFonts w:ascii="Times New Roman" w:hAnsi="Times New Roman" w:cs="Times New Roman"/>
           <w:bCs/>
         </w:rPr>
-        <w:t xml:space="preserve">PART B: </w:t>
+        <w:t>PART B</w:t>
+      </w:r>
+      <w:r>
+        <w:rPr>
+          <w:rFonts w:ascii="Times New Roman" w:hAnsi="Times New Roman" w:cs="Times New Roman"/>
+          <w:bCs/>
+        </w:rPr>
+        <w:t xml:space="preserve"> &amp; C</w:t>
+      </w:r>
+      <w:r>
+        <w:rPr>
+          <w:rFonts w:ascii="Times New Roman" w:hAnsi="Times New Roman" w:cs="Times New Roman"/>
+          <w:bCs/>
+        </w:rPr>
+        <w:t xml:space="preserve">: </w:t>
       </w:r>
       <w:r>
         <w:rPr>
@@ -636,7 +650,21 @@
           <w:rFonts w:ascii="Times New Roman" w:hAnsi="Times New Roman" w:cs="Times New Roman"/>
           <w:bCs/>
         </w:rPr>
-        <w:t xml:space="preserve">interpretation should be submitted via </w:t>
+        <w:t>interpretation</w:t>
+      </w:r>
+      <w:r>
+        <w:rPr>
+          <w:rFonts w:ascii="Times New Roman" w:hAnsi="Times New Roman" w:cs="Times New Roman"/>
+          <w:bCs/>
+        </w:rPr>
+        <w:t xml:space="preserve"> and answers</w:t>
+      </w:r>
+      <w:r>
+        <w:rPr>
+          <w:rFonts w:ascii="Times New Roman" w:hAnsi="Times New Roman" w:cs="Times New Roman"/>
+          <w:bCs/>
+        </w:rPr>
+        <w:t xml:space="preserve"> should be submitted via </w:t>
       </w:r>
       <w:r>
         <w:rPr>
@@ -746,14 +774,6 @@
     <w:p>
       <w:pPr>
         <w:jc w:val="both"/>
-        <w:rPr>
-          <w:rFonts w:ascii="Times New Roman" w:hAnsi="Times New Roman" w:cs="Times New Roman"/>
-          <w:b/>
-        </w:rPr>
-      </w:pPr>
-    </w:p>
-    <w:p>
-      <w:pPr>
         <w:rPr>
           <w:rFonts w:ascii="Times New Roman" w:hAnsi="Times New Roman" w:cs="Times New Roman"/>
           <w:b/>
@@ -2170,28 +2190,7 @@
           <w:rFonts w:ascii="Times New Roman" w:hAnsi="Times New Roman" w:cs="Times New Roman"/>
           <w:b/>
         </w:rPr>
-        <w:t xml:space="preserve"> (</w:t>
-      </w:r>
-      <w:r>
-        <w:rPr>
-          <w:rFonts w:ascii="Times New Roman" w:hAnsi="Times New Roman" w:cs="Times New Roman"/>
-          <w:b/>
-        </w:rPr>
-        <w:t>3</w:t>
-      </w:r>
-      <w:r>
-        <w:rPr>
-          <w:rFonts w:ascii="Times New Roman" w:hAnsi="Times New Roman" w:cs="Times New Roman"/>
-          <w:b/>
-        </w:rPr>
-        <w:t xml:space="preserve">0 points): </w:t>
-      </w:r>
-      <w:r>
-        <w:rPr>
-          <w:rFonts w:ascii="Times New Roman" w:hAnsi="Times New Roman" w:cs="Times New Roman"/>
-          <w:b/>
-        </w:rPr>
-        <w:t>Trimming &amp; Filtering Class Exercises (L10)</w:t>
+        <w:t xml:space="preserve"> (30 points): Trimming &amp; Filtering Class Exercises (L10)</w:t>
       </w:r>
     </w:p>
     <w:p>
@@ -2323,21 +2322,7 @@
           <w:rFonts w:ascii="Times New Roman" w:hAnsi="Times New Roman" w:cs="Times New Roman"/>
           <w:b/>
         </w:rPr>
-        <w:t>Class Exercise #</w:t>
-      </w:r>
-      <w:r>
-        <w:rPr>
-          <w:rFonts w:ascii="Times New Roman" w:hAnsi="Times New Roman" w:cs="Times New Roman"/>
-          <w:b/>
-        </w:rPr>
-        <w:t>2</w:t>
-      </w:r>
-      <w:r>
-        <w:rPr>
-          <w:rFonts w:ascii="Times New Roman" w:hAnsi="Times New Roman" w:cs="Times New Roman"/>
-          <w:b/>
-        </w:rPr>
-        <w:t xml:space="preserve">: </w:t>
+        <w:t xml:space="preserve">Class Exercise #2: </w:t>
       </w:r>
       <w:r>
         <w:rPr>

</xml_diff>